<commit_message>
added document link in readme
</commit_message>
<xml_diff>
--- a/documentation/Document_reflection.docx
+++ b/documentation/Document_reflection.docx
@@ -35,6 +35,22 @@
           <w:sz w:val="24"/>
           <w:szCs w:val="24"/>
         </w:rPr>
+        <w:t>The IS601 Web System Development course provided a comprehensive understanding of designing, developing, and deploying web-based applications. Throughout the course, I learned various web technologies, tools, and methodologies that have been pivotal in enhancing my skills</w:t>
+      </w:r>
+      <w:r>
+        <w:rPr>
+          <w:rFonts w:cstheme="minorHAnsi"/>
+          <w:sz w:val="24"/>
+          <w:szCs w:val="24"/>
+        </w:rPr>
+        <w:t xml:space="preserve">. </w:t>
+      </w:r>
+      <w:r>
+        <w:rPr>
+          <w:rFonts w:cstheme="minorHAnsi"/>
+          <w:sz w:val="24"/>
+          <w:szCs w:val="24"/>
+        </w:rPr>
         <w:t>This course has been both rewarding and challenging.</w:t>
       </w:r>
       <w:r>
@@ -175,7 +191,31 @@
           <w:sz w:val="24"/>
           <w:szCs w:val="24"/>
         </w:rPr>
-        <w:t xml:space="preserve"> is the importance of perseverance and adaptability. Tasks like setting up MinIO in GitHub Actions or debugging command-line utilities pushed me outside my comfort zone. These challenges taught me to approach problems step-by-step and appreciate the learning process. The feeling of accomplishment after successfully implementing a solution was unmatched.</w:t>
+        <w:t xml:space="preserve"> is the importance of perseverance and adaptability. Tasks like setting up MinIO in GitHub Actions or debugging command-line utilities </w:t>
+      </w:r>
+      <w:r>
+        <w:rPr>
+          <w:rFonts w:cstheme="minorHAnsi"/>
+          <w:sz w:val="24"/>
+          <w:szCs w:val="24"/>
+        </w:rPr>
+        <w:t>outside my area of expertise</w:t>
+      </w:r>
+      <w:r>
+        <w:rPr>
+          <w:rFonts w:cstheme="minorHAnsi"/>
+          <w:sz w:val="24"/>
+          <w:szCs w:val="24"/>
+        </w:rPr>
+        <w:t xml:space="preserve">. </w:t>
+      </w:r>
+      <w:r>
+        <w:rPr>
+          <w:rFonts w:cstheme="minorHAnsi"/>
+          <w:sz w:val="24"/>
+          <w:szCs w:val="24"/>
+        </w:rPr>
+        <w:t>These challenges taught me to tackle problems one step at a time and value the learning journey. The sense of achievement after solving a problem was truly rewarding.</w:t>
       </w:r>
     </w:p>
     <w:p>
@@ -223,6 +263,14 @@
         </w:rPr>
         <w:t xml:space="preserve">This project helped me understand backend development, database management, and third-party tool integration. I also developed better debugging and problem-solving skills while collaborating with a team. By following best coding practices and using tools like </w:t>
       </w:r>
+      <w:r>
+        <w:rPr>
+          <w:rFonts w:cstheme="minorHAnsi"/>
+          <w:sz w:val="24"/>
+          <w:szCs w:val="24"/>
+        </w:rPr>
+        <w:t xml:space="preserve">docker </w:t>
+      </w:r>
       <w:proofErr w:type="spellStart"/>
       <w:r>
         <w:rPr>
@@ -230,7 +278,15 @@
           <w:sz w:val="24"/>
           <w:szCs w:val="24"/>
         </w:rPr>
-        <w:t>pytest</w:t>
+        <w:t>P</w:t>
+      </w:r>
+      <w:r>
+        <w:rPr>
+          <w:rFonts w:cstheme="minorHAnsi"/>
+          <w:sz w:val="24"/>
+          <w:szCs w:val="24"/>
+        </w:rPr>
+        <w:t>ytest</w:t>
       </w:r>
       <w:proofErr w:type="spellEnd"/>
       <w:r>
@@ -259,16 +315,6 @@
         </w:rPr>
         <w:t>The profile picture upload feature is designed to boost user engagement by allowing users to personalize their accounts. Using Minio, a distributed object storage system, ensures secure and efficient management of profile pictures. The integration of this feature demonstrates my ability to use third-party tools effectively while prioritizing security, scalability, and a smooth user experience.</w:t>
       </w:r>
-    </w:p>
-    <w:p>
-      <w:pPr>
-        <w:jc w:val="both"/>
-        <w:rPr>
-          <w:rFonts w:cstheme="minorHAnsi"/>
-          <w:sz w:val="24"/>
-          <w:szCs w:val="24"/>
-        </w:rPr>
-      </w:pPr>
     </w:p>
     <w:p>
       <w:pPr>
@@ -451,6 +497,29 @@
         </w:rPr>
         <w:t>QA Issues:</w:t>
       </w:r>
+      <w:r>
+        <w:rPr>
+          <w:rFonts w:cstheme="minorHAnsi"/>
+          <w:b/>
+          <w:sz w:val="24"/>
+          <w:szCs w:val="24"/>
+          <w:lang w:val="en"/>
+        </w:rPr>
+        <w:t xml:space="preserve"> </w:t>
+      </w:r>
+      <w:hyperlink r:id="rId7" w:history="1">
+        <w:r>
+          <w:rPr>
+            <w:rStyle w:val="Hyperlink"/>
+            <w:rFonts w:cstheme="minorHAnsi"/>
+            <w:b/>
+            <w:sz w:val="24"/>
+            <w:szCs w:val="24"/>
+            <w:lang w:val="en"/>
+          </w:rPr>
+          <w:t>[Link]</w:t>
+        </w:r>
+      </w:hyperlink>
     </w:p>
     <w:p>
       <w:pPr>
@@ -479,7 +548,7 @@
         </w:rPr>
         <w:t>Fix issue in Docker File to allow build: [</w:t>
       </w:r>
-      <w:hyperlink r:id="rId7" w:history="1">
+      <w:hyperlink r:id="rId8" w:history="1">
         <w:r>
           <w:rPr>
             <w:rStyle w:val="Hyperlink"/>
@@ -517,7 +586,7 @@
         </w:rPr>
         <w:t xml:space="preserve">2. Profile picture URL validation: </w:t>
       </w:r>
-      <w:hyperlink r:id="rId8" w:history="1">
+      <w:hyperlink r:id="rId9" w:history="1">
         <w:r>
           <w:rPr>
             <w:rStyle w:val="Hyperlink"/>
@@ -547,7 +616,7 @@
         </w:rPr>
         <w:t xml:space="preserve">3. User ID being passed as None in the user verify email has been resolved: </w:t>
       </w:r>
-      <w:hyperlink r:id="rId9" w:history="1">
+      <w:hyperlink r:id="rId10" w:history="1">
         <w:r>
           <w:rPr>
             <w:rStyle w:val="Hyperlink"/>
@@ -577,7 +646,7 @@
         </w:rPr>
         <w:t xml:space="preserve">4. Nickname Assign and Uniqueness in User Registration: </w:t>
       </w:r>
-      <w:hyperlink r:id="rId10" w:history="1">
+      <w:hyperlink r:id="rId11" w:history="1">
         <w:r>
           <w:rPr>
             <w:rStyle w:val="Hyperlink"/>
@@ -607,7 +676,7 @@
         </w:rPr>
         <w:t xml:space="preserve">5. Password Validation in User Registration: </w:t>
       </w:r>
-      <w:hyperlink r:id="rId11" w:history="1">
+      <w:hyperlink r:id="rId12" w:history="1">
         <w:r>
           <w:rPr>
             <w:rStyle w:val="Hyperlink"/>
@@ -662,7 +731,7 @@
         </w:rPr>
         <w:t xml:space="preserve"> </w:t>
       </w:r>
-      <w:hyperlink r:id="rId12" w:history="1">
+      <w:hyperlink r:id="rId13" w:history="1">
         <w:r>
           <w:rPr>
             <w:rStyle w:val="Hyperlink"/>
@@ -730,6 +799,29 @@
         </w:rPr>
         <w:t>Profile Picture Upload with Minio:</w:t>
       </w:r>
+      <w:r>
+        <w:rPr>
+          <w:rFonts w:cstheme="minorHAnsi"/>
+          <w:b/>
+          <w:bCs/>
+          <w:sz w:val="24"/>
+          <w:szCs w:val="24"/>
+        </w:rPr>
+        <w:t xml:space="preserve"> </w:t>
+      </w:r>
+      <w:hyperlink r:id="rId14" w:history="1">
+        <w:r>
+          <w:rPr>
+            <w:rStyle w:val="Hyperlink"/>
+            <w:rFonts w:cstheme="minorHAnsi"/>
+            <w:b/>
+            <w:bCs/>
+            <w:sz w:val="24"/>
+            <w:szCs w:val="24"/>
+          </w:rPr>
+          <w:t>Feature link</w:t>
+        </w:r>
+      </w:hyperlink>
     </w:p>
     <w:p>
       <w:pPr>
@@ -747,7 +839,7 @@
           <w:lang w:val="en"/>
         </w:rPr>
       </w:pPr>
-      <w:hyperlink r:id="rId13" w:history="1">
+      <w:hyperlink r:id="rId15" w:history="1">
         <w:r>
           <w:rPr>
             <w:rStyle w:val="Hyperlink"/>
@@ -797,7 +889,7 @@
           <w:lang w:val="en"/>
         </w:rPr>
       </w:pPr>
-      <w:hyperlink r:id="rId14" w:history="1">
+      <w:hyperlink r:id="rId16" w:history="1">
         <w:r>
           <w:rPr>
             <w:rStyle w:val="Hyperlink"/>
@@ -826,7 +918,7 @@
           <w:lang w:val="en"/>
         </w:rPr>
       </w:pPr>
-      <w:hyperlink r:id="rId15" w:history="1">
+      <w:hyperlink r:id="rId17" w:history="1">
         <w:r>
           <w:rPr>
             <w:rStyle w:val="Hyperlink"/>
@@ -935,6 +1027,19 @@
         </w:rPr>
         <w:t xml:space="preserve"> </w:t>
       </w:r>
+      <w:hyperlink r:id="rId18" w:history="1">
+        <w:r>
+          <w:rPr>
+            <w:rStyle w:val="Hyperlink"/>
+            <w:rFonts w:cstheme="minorHAnsi"/>
+            <w:b/>
+            <w:sz w:val="24"/>
+            <w:szCs w:val="24"/>
+            <w:lang w:val="en"/>
+          </w:rPr>
+          <w:t>Link</w:t>
+        </w:r>
+      </w:hyperlink>
     </w:p>
     <w:p>
       <w:pPr>
@@ -956,7 +1061,7 @@
           <w:lang w:val="en"/>
         </w:rPr>
       </w:pPr>
-      <w:hyperlink r:id="rId16" w:history="1">
+      <w:hyperlink r:id="rId19" w:history="1">
         <w:r>
           <w:rPr>
             <w:rStyle w:val="Hyperlink"/>
@@ -969,6 +1074,17 @@
           <w:t>Test- Picture invalid type</w:t>
         </w:r>
       </w:hyperlink>
+      <w:r>
+        <w:rPr>
+          <w:rStyle w:val="Hyperlink"/>
+          <w:rFonts w:cstheme="minorHAnsi"/>
+          <w:bCs/>
+          <w:sz w:val="24"/>
+          <w:szCs w:val="24"/>
+          <w:lang w:val="en"/>
+        </w:rPr>
+        <w:t xml:space="preserve"> (Test-1)</w:t>
+      </w:r>
     </w:p>
     <w:p>
       <w:pPr>
@@ -1036,6 +1152,16 @@
         </w:rPr>
         <w:t>Test- picture upload &amp; retrieve successful</w:t>
       </w:r>
+      <w:r>
+        <w:rPr>
+          <w:rStyle w:val="Hyperlink"/>
+          <w:rFonts w:cstheme="minorHAnsi"/>
+          <w:bCs/>
+          <w:sz w:val="24"/>
+          <w:szCs w:val="24"/>
+        </w:rPr>
+        <w:t xml:space="preserve"> (Test-2,3)</w:t>
+      </w:r>
     </w:p>
     <w:p>
       <w:pPr>
@@ -1112,6 +1238,16 @@
         </w:rPr>
         <w:t>Test edge case handling for file uploads</w:t>
       </w:r>
+      <w:r>
+        <w:rPr>
+          <w:rStyle w:val="Hyperlink"/>
+          <w:rFonts w:cstheme="minorHAnsi"/>
+          <w:bCs/>
+          <w:sz w:val="24"/>
+          <w:szCs w:val="24"/>
+        </w:rPr>
+        <w:t xml:space="preserve"> (Test- 4, 5, 6, 7)</w:t>
+      </w:r>
     </w:p>
     <w:p>
       <w:pPr>
@@ -1188,6 +1324,16 @@
         </w:rPr>
         <w:t>Test error and exception handling for file operations</w:t>
       </w:r>
+      <w:r>
+        <w:rPr>
+          <w:rStyle w:val="Hyperlink"/>
+          <w:rFonts w:cstheme="minorHAnsi"/>
+          <w:bCs/>
+          <w:sz w:val="24"/>
+          <w:szCs w:val="24"/>
+        </w:rPr>
+        <w:t xml:space="preserve"> (Test- 8, 9, 10)</w:t>
+      </w:r>
     </w:p>
     <w:p>
       <w:pPr>
@@ -1256,7 +1402,21 @@
     </w:p>
     <w:p>
       <w:pPr>
-        <w:ind w:left="720"/>
+        <w:pStyle w:val="ListParagraph"/>
+        <w:spacing w:after="0" w:line="240" w:lineRule="auto"/>
+        <w:ind w:left="0"/>
+        <w:jc w:val="both"/>
+        <w:rPr>
+          <w:rFonts w:eastAsia="Times New Roman" w:cstheme="minorHAnsi"/>
+          <w:kern w:val="0"/>
+          <w:sz w:val="24"/>
+          <w:szCs w:val="24"/>
+          <w14:ligatures w14:val="none"/>
+        </w:rPr>
+      </w:pPr>
+    </w:p>
+    <w:p>
+      <w:pPr>
         <w:jc w:val="both"/>
         <w:rPr>
           <w:rFonts w:cstheme="minorHAnsi"/>
@@ -1266,26 +1426,48 @@
           <w:lang w:val="en"/>
         </w:rPr>
       </w:pPr>
-    </w:p>
-    <w:p>
-      <w:pPr>
-        <w:jc w:val="both"/>
-        <w:rPr>
-          <w:rFonts w:cstheme="minorHAnsi"/>
-          <w:sz w:val="24"/>
-          <w:szCs w:val="24"/>
-        </w:rPr>
-      </w:pPr>
-    </w:p>
-    <w:p>
-      <w:pPr>
-        <w:jc w:val="both"/>
-        <w:rPr>
-          <w:rFonts w:cstheme="minorHAnsi"/>
-          <w:sz w:val="24"/>
-          <w:szCs w:val="24"/>
-        </w:rPr>
-      </w:pPr>
+      <w:r>
+        <w:rPr>
+          <w:rFonts w:eastAsia="Times New Roman" w:cstheme="minorHAnsi"/>
+          <w:kern w:val="0"/>
+          <w:sz w:val="24"/>
+          <w:szCs w:val="24"/>
+          <w14:ligatures w14:val="none"/>
+        </w:rPr>
+        <w:t>I just wanted to take a moment to sincerely thank you for designing such an insightful and engaging course. Your thoughtful approach to the material made this semester both enjoyable and rewarding. I truly appreciate the time and effort you put into creating a meaningful learning experience, and I am grateful for all the knowledge I gained.</w:t>
+      </w:r>
+      <w:r>
+        <w:rPr>
+          <w:rFonts w:eastAsia="Times New Roman" w:cstheme="minorHAnsi"/>
+          <w:kern w:val="0"/>
+          <w:sz w:val="24"/>
+          <w:szCs w:val="24"/>
+          <w14:ligatures w14:val="none"/>
+        </w:rPr>
+        <w:t xml:space="preserve"> Once again </w:t>
+      </w:r>
+      <w:r>
+        <w:rPr>
+          <w:rFonts w:eastAsia="Times New Roman" w:cstheme="minorHAnsi"/>
+          <w:b/>
+          <w:bCs/>
+          <w:kern w:val="0"/>
+          <w:sz w:val="24"/>
+          <w:szCs w:val="24"/>
+          <w14:ligatures w14:val="none"/>
+        </w:rPr>
+        <w:t xml:space="preserve">Thank you, Professor </w:t>
+      </w:r>
+      <w:r>
+        <w:rPr>
+          <w:rFonts w:eastAsia="Times New Roman" w:cstheme="minorHAnsi"/>
+          <w:kern w:val="0"/>
+          <w:sz w:val="24"/>
+          <w:szCs w:val="24"/>
+          <w14:ligatures w14:val="none"/>
+        </w:rPr>
+        <w:t>for an excellent semester.</w:t>
+      </w:r>
     </w:p>
     <w:sectPr>
       <w:pgSz w:w="12240" w:h="15840"/>

</xml_diff>